<commit_message>
Added 2 questions to test how this works
</commit_message>
<xml_diff>
--- a/Questions.docx
+++ b/Questions.docx
@@ -1,6 +1,6 @@
 
 <file path=word/document.xml><?xml version="1.0" encoding="utf-8"?>
-<w:document xmlns:wpc="http://schemas.microsoft.com/office/word/2010/wordprocessingCanvas" xmlns:cx="http://schemas.microsoft.com/office/drawing/2014/chartex" xmlns:cx1="http://schemas.microsoft.com/office/drawing/2015/9/8/chartex" xmlns:cx2="http://schemas.microsoft.com/office/drawing/2015/10/21/chartex" xmlns:cx3="http://schemas.microsoft.com/office/drawing/2016/5/9/chartex" xmlns:cx4="http://schemas.microsoft.com/office/drawing/2016/5/10/chartex" xmlns:cx5="http://schemas.microsoft.com/office/drawing/2016/5/11/chartex" xmlns:cx6="http://schemas.microsoft.com/office/drawing/2016/5/12/chartex" xmlns:cx7="http://schemas.microsoft.com/office/drawing/2016/5/13/chartex" xmlns:cx8="http://schemas.microsoft.com/office/drawing/2016/5/14/chartex" xmlns:mc="http://schemas.openxmlformats.org/markup-compatibility/2006" xmlns:aink="http://schemas.microsoft.com/office/drawing/2016/ink" xmlns:am3d="http://schemas.microsoft.com/office/drawing/2017/model3d" xmlns:o="urn:schemas-microsoft-com:office:office" xmlns:r="http://schemas.openxmlformats.org/officeDocument/2006/relationships" xmlns:m="http://schemas.openxmlformats.org/officeDocument/2006/math" xmlns:v="urn:schemas-microsoft-com:vml" xmlns:wp14="http://schemas.microsoft.com/office/word/2010/wordprocessingDrawing" xmlns:wp="http://schemas.openxmlformats.org/drawingml/2006/wordprocessingDrawing" xmlns:w10="urn:schemas-microsoft-com:office:word" xmlns:w="http://schemas.openxmlformats.org/wordprocessingml/2006/main" xmlns:w14="http://schemas.microsoft.com/office/word/2010/wordml" xmlns:w15="http://schemas.microsoft.com/office/word/2012/wordml" xmlns:w16cid="http://schemas.microsoft.com/office/word/2016/wordml/cid" xmlns:w16se="http://schemas.microsoft.com/office/word/2015/wordml/symex" xmlns:wpg="http://schemas.microsoft.com/office/word/2010/wordprocessingGroup" xmlns:wpi="http://schemas.microsoft.com/office/word/2010/wordprocessingInk" xmlns:wne="http://schemas.microsoft.com/office/word/2006/wordml" xmlns:wps="http://schemas.microsoft.com/office/word/2010/wordprocessingShape" mc:Ignorable="w14 w15 w16se w16cid wp14">
+<w:document xmlns:wpc="http://schemas.microsoft.com/office/word/2010/wordprocessingCanvas" xmlns:mc="http://schemas.openxmlformats.org/markup-compatibility/2006" xmlns:o="urn:schemas-microsoft-com:office:office" xmlns:r="http://schemas.openxmlformats.org/officeDocument/2006/relationships" xmlns:m="http://schemas.openxmlformats.org/officeDocument/2006/math" xmlns:v="urn:schemas-microsoft-com:vml" xmlns:wp14="http://schemas.microsoft.com/office/word/2010/wordprocessingDrawing" xmlns:wp="http://schemas.openxmlformats.org/drawingml/2006/wordprocessingDrawing" xmlns:w10="urn:schemas-microsoft-com:office:word" xmlns:w="http://schemas.openxmlformats.org/wordprocessingml/2006/main" xmlns:w14="http://schemas.microsoft.com/office/word/2010/wordml" xmlns:w15="http://schemas.microsoft.com/office/word/2012/wordml" xmlns:wpg="http://schemas.microsoft.com/office/word/2010/wordprocessingGroup" xmlns:wpi="http://schemas.microsoft.com/office/word/2010/wordprocessingInk" xmlns:wne="http://schemas.microsoft.com/office/word/2006/wordml" xmlns:wps="http://schemas.microsoft.com/office/word/2010/wordprocessingShape" mc:Ignorable="w14 w15 wp14">
   <w:body>
     <w:p>
       <w:r>
@@ -38,7 +38,15 @@
       </w:r>
     </w:p>
     <w:p>
-      <w:r>
+      <w:pPr>
+        <w:rPr>
+          <w:lang w:val="nl-NL"/>
+        </w:rPr>
+      </w:pPr>
+      <w:r>
+        <w:rPr>
+          <w:lang w:val="nl-NL"/>
+        </w:rPr>
         <w:t>A.TU Delft</w:t>
       </w:r>
     </w:p>
@@ -69,11 +77,25 @@
       </w:r>
     </w:p>
     <w:p>
-      <w:r>
+      <w:pPr>
+        <w:rPr>
+          <w:lang w:val="nl-NL"/>
+        </w:rPr>
+      </w:pPr>
+      <w:r>
+        <w:rPr>
+          <w:lang w:val="nl-NL"/>
+        </w:rPr>
         <w:t>D.UU Utrecht</w:t>
       </w:r>
     </w:p>
-    <w:p/>
+    <w:p>
+      <w:pPr>
+        <w:rPr>
+          <w:lang w:val="nl-NL"/>
+        </w:rPr>
+      </w:pPr>
+    </w:p>
     <w:p>
       <w:r>
         <w:t>2</w:t>
@@ -101,10 +123,7 @@
         <w:t xml:space="preserve"> </w:t>
       </w:r>
       <w:r>
-        <w:t>Week 2</w:t>
-      </w:r>
-      <w:r>
-        <w:t xml:space="preserve"> of November</w:t>
+        <w:t>Week 2 of November</w:t>
       </w:r>
     </w:p>
     <w:p>
@@ -115,10 +134,7 @@
         <w:t xml:space="preserve"> </w:t>
       </w:r>
       <w:r>
-        <w:t>Week 3</w:t>
-      </w:r>
-      <w:r>
-        <w:t xml:space="preserve"> of November</w:t>
+        <w:t>Week 3 of November</w:t>
       </w:r>
     </w:p>
     <w:p>
@@ -129,10 +145,7 @@
         <w:t xml:space="preserve"> </w:t>
       </w:r>
       <w:r>
-        <w:t>Week 4</w:t>
-      </w:r>
-      <w:r>
-        <w:t xml:space="preserve"> of November</w:t>
+        <w:t>Week 4 of November</w:t>
       </w:r>
     </w:p>
     <w:p/>
@@ -944,13 +957,224 @@
         </w:numPr>
       </w:pPr>
       <w:r>
-        <w:t>Tuesday at 15.</w:t>
-      </w:r>
+        <w:t>Tuesday at 15.00</w:t>
+      </w:r>
+    </w:p>
+    <w:p/>
+    <w:p>
+      <w:pPr>
+        <w:pStyle w:val="Heading2"/>
+      </w:pPr>
+      <w:r>
+        <w:lastRenderedPageBreak/>
+        <w:t>Questions Raymond</w:t>
+      </w:r>
+    </w:p>
+    <w:p>
+      <w:pPr>
+        <w:pStyle w:val="ListParagraph"/>
+        <w:numPr>
+          <w:ilvl w:val="0"/>
+          <w:numId w:val="6"/>
+        </w:numPr>
+        <w:spacing w:after="0"/>
+      </w:pPr>
+      <w:r>
+        <w:t>Read the next text:</w:t>
+      </w:r>
+    </w:p>
+    <w:p>
+      <w:pPr>
+        <w:spacing w:after="0"/>
+        <w:ind w:firstLine="720"/>
+      </w:pPr>
+      <w:r>
+        <w:t>There is a triangle and there is a circle, in the middle of a circle is a square.</w:t>
+      </w:r>
+    </w:p>
+    <w:p>
+      <w:pPr>
+        <w:spacing w:after="0"/>
+      </w:pPr>
+    </w:p>
+    <w:p>
+      <w:pPr>
+        <w:spacing w:after="0"/>
+        <w:ind w:left="720"/>
+      </w:pPr>
+      <w:r>
+        <w:t>What is in the circle</w:t>
+      </w:r>
+      <w:r>
+        <w:t>:</w:t>
+      </w:r>
+    </w:p>
+    <w:p>
+      <w:pPr>
+        <w:pStyle w:val="ListParagraph"/>
+        <w:numPr>
+          <w:ilvl w:val="0"/>
+          <w:numId w:val="5"/>
+        </w:numPr>
+        <w:spacing w:after="0"/>
+        <w:ind w:left="1440"/>
+      </w:pPr>
+      <w:r>
+        <w:t>A triangle</w:t>
+      </w:r>
+    </w:p>
+    <w:p>
+      <w:pPr>
+        <w:pStyle w:val="ListParagraph"/>
+        <w:numPr>
+          <w:ilvl w:val="0"/>
+          <w:numId w:val="5"/>
+        </w:numPr>
+        <w:spacing w:after="0"/>
+        <w:ind w:left="1440"/>
+      </w:pPr>
+      <w:r>
+        <w:t>A circle</w:t>
+      </w:r>
+    </w:p>
+    <w:p>
+      <w:pPr>
+        <w:pStyle w:val="ListParagraph"/>
+        <w:numPr>
+          <w:ilvl w:val="0"/>
+          <w:numId w:val="5"/>
+        </w:numPr>
+        <w:spacing w:after="0"/>
+        <w:ind w:left="1440"/>
+      </w:pPr>
+      <w:r>
+        <w:t>A square</w:t>
+      </w:r>
+    </w:p>
+    <w:p>
+      <w:pPr>
+        <w:spacing w:after="0"/>
+      </w:pPr>
+    </w:p>
+    <w:p>
+      <w:pPr>
+        <w:pStyle w:val="ListParagraph"/>
+        <w:numPr>
+          <w:ilvl w:val="0"/>
+          <w:numId w:val="6"/>
+        </w:numPr>
+        <w:spacing w:after="0"/>
+      </w:pPr>
+      <w:r>
+        <w:t>Read the next text:</w:t>
+      </w:r>
+      <w:r>
+        <w:br/>
+      </w:r>
+      <w:r>
+        <w:t>There was</w:t>
+      </w:r>
+      <w:r>
+        <w:t xml:space="preserve"> dirty wash. When it comes out of the laundry it is clean.</w:t>
+      </w:r>
+    </w:p>
+    <w:p>
+      <w:pPr>
+        <w:spacing w:after="0"/>
+      </w:pPr>
+    </w:p>
+    <w:p>
+      <w:pPr>
+        <w:spacing w:after="0"/>
+        <w:ind w:left="720"/>
+      </w:pPr>
+      <w:r>
+        <w:t>In w</w:t>
+      </w:r>
+      <w:r>
+        <w:t xml:space="preserve">hat </w:t>
+      </w:r>
+      <w:r>
+        <w:t xml:space="preserve">state </w:t>
+      </w:r>
+      <w:r>
+        <w:t xml:space="preserve">is the wash </w:t>
+      </w:r>
+      <w:r>
+        <w:t xml:space="preserve">after </w:t>
+      </w:r>
+      <w:r>
+        <w:t>it came out of the laundry</w:t>
+      </w:r>
+    </w:p>
+    <w:p>
+      <w:pPr>
+        <w:pStyle w:val="ListParagraph"/>
+        <w:numPr>
+          <w:ilvl w:val="0"/>
+          <w:numId w:val="7"/>
+        </w:numPr>
+        <w:spacing w:after="0"/>
+      </w:pPr>
+      <w:r>
+        <w:t>Dirty</w:t>
+      </w:r>
+    </w:p>
+    <w:p>
+      <w:pPr>
+        <w:pStyle w:val="ListParagraph"/>
+        <w:numPr>
+          <w:ilvl w:val="0"/>
+          <w:numId w:val="7"/>
+        </w:numPr>
+        <w:spacing w:after="0"/>
+      </w:pPr>
+      <w:r>
+        <w:t>Clean</w:t>
+      </w:r>
+    </w:p>
+    <w:p>
+      <w:pPr>
+        <w:pStyle w:val="ListParagraph"/>
+        <w:numPr>
+          <w:ilvl w:val="0"/>
+          <w:numId w:val="7"/>
+        </w:numPr>
+        <w:spacing w:after="0"/>
+      </w:pPr>
+      <w:r>
+        <w:t>Wash</w:t>
+      </w:r>
+    </w:p>
+    <w:p>
+      <w:pPr>
+        <w:pStyle w:val="ListParagraph"/>
+        <w:numPr>
+          <w:ilvl w:val="0"/>
+          <w:numId w:val="7"/>
+        </w:numPr>
+        <w:spacing w:after="0"/>
+      </w:pPr>
+      <w:r>
+        <w:t>Laundry</w:t>
+      </w:r>
+    </w:p>
+    <w:p>
+      <w:pPr>
+        <w:spacing w:after="0"/>
+      </w:pPr>
       <w:bookmarkStart w:id="0" w:name="_GoBack"/>
       <w:bookmarkEnd w:id="0"/>
-      <w:r>
-        <w:t>00</w:t>
-      </w:r>
+    </w:p>
+    <w:p>
+      <w:pPr>
+        <w:spacing w:after="0"/>
+      </w:pPr>
+    </w:p>
+    <w:p>
+      <w:pPr>
+        <w:spacing w:after="0"/>
+      </w:pPr>
     </w:p>
     <w:sectPr>
       <w:pgSz w:w="11906" w:h="16838"/>
@@ -963,8 +1187,97 @@
 </file>
 
 <file path=word/numbering.xml><?xml version="1.0" encoding="utf-8"?>
-<w:numbering xmlns:wpc="http://schemas.microsoft.com/office/word/2010/wordprocessingCanvas" xmlns:cx="http://schemas.microsoft.com/office/drawing/2014/chartex" xmlns:cx1="http://schemas.microsoft.com/office/drawing/2015/9/8/chartex" xmlns:cx2="http://schemas.microsoft.com/office/drawing/2015/10/21/chartex" xmlns:cx3="http://schemas.microsoft.com/office/drawing/2016/5/9/chartex" xmlns:cx4="http://schemas.microsoft.com/office/drawing/2016/5/10/chartex" xmlns:cx5="http://schemas.microsoft.com/office/drawing/2016/5/11/chartex" xmlns:cx6="http://schemas.microsoft.com/office/drawing/2016/5/12/chartex" xmlns:cx7="http://schemas.microsoft.com/office/drawing/2016/5/13/chartex" xmlns:cx8="http://schemas.microsoft.com/office/drawing/2016/5/14/chartex" xmlns:mc="http://schemas.openxmlformats.org/markup-compatibility/2006" xmlns:aink="http://schemas.microsoft.com/office/drawing/2016/ink" xmlns:am3d="http://schemas.microsoft.com/office/drawing/2017/model3d" xmlns:o="urn:schemas-microsoft-com:office:office" xmlns:r="http://schemas.openxmlformats.org/officeDocument/2006/relationships" xmlns:m="http://schemas.openxmlformats.org/officeDocument/2006/math" xmlns:v="urn:schemas-microsoft-com:vml" xmlns:wp14="http://schemas.microsoft.com/office/word/2010/wordprocessingDrawing" xmlns:wp="http://schemas.openxmlformats.org/drawingml/2006/wordprocessingDrawing" xmlns:w10="urn:schemas-microsoft-com:office:word" xmlns:w="http://schemas.openxmlformats.org/wordprocessingml/2006/main" xmlns:w14="http://schemas.microsoft.com/office/word/2010/wordml" xmlns:w15="http://schemas.microsoft.com/office/word/2012/wordml" xmlns:w16cid="http://schemas.microsoft.com/office/word/2016/wordml/cid" xmlns:w16se="http://schemas.microsoft.com/office/word/2015/wordml/symex" xmlns:wpg="http://schemas.microsoft.com/office/word/2010/wordprocessingGroup" xmlns:wpi="http://schemas.microsoft.com/office/word/2010/wordprocessingInk" xmlns:wne="http://schemas.microsoft.com/office/word/2006/wordml" xmlns:wps="http://schemas.microsoft.com/office/word/2010/wordprocessingShape" mc:Ignorable="w14 w15 w16se w16cid wp14">
+<w:numbering xmlns:wpc="http://schemas.microsoft.com/office/word/2010/wordprocessingCanvas" xmlns:mc="http://schemas.openxmlformats.org/markup-compatibility/2006" xmlns:o="urn:schemas-microsoft-com:office:office" xmlns:r="http://schemas.openxmlformats.org/officeDocument/2006/relationships" xmlns:m="http://schemas.openxmlformats.org/officeDocument/2006/math" xmlns:v="urn:schemas-microsoft-com:vml" xmlns:wp14="http://schemas.microsoft.com/office/word/2010/wordprocessingDrawing" xmlns:wp="http://schemas.openxmlformats.org/drawingml/2006/wordprocessingDrawing" xmlns:w10="urn:schemas-microsoft-com:office:word" xmlns:w="http://schemas.openxmlformats.org/wordprocessingml/2006/main" xmlns:w14="http://schemas.microsoft.com/office/word/2010/wordml" xmlns:w15="http://schemas.microsoft.com/office/word/2012/wordml" xmlns:wpg="http://schemas.microsoft.com/office/word/2010/wordprocessingGroup" xmlns:wpi="http://schemas.microsoft.com/office/word/2010/wordprocessingInk" xmlns:wne="http://schemas.microsoft.com/office/word/2006/wordml" xmlns:wps="http://schemas.microsoft.com/office/word/2010/wordprocessingShape" mc:Ignorable="w14 w15 wp14">
   <w:abstractNum w:abstractNumId="0" w15:restartNumberingAfterBreak="0">
+    <w:nsid w:val="2DAF3C86"/>
+    <w:multiLevelType w:val="hybridMultilevel"/>
+    <w:tmpl w:val="0936CC62"/>
+    <w:lvl w:ilvl="0" w:tplc="46C09412">
+      <w:start w:val="1"/>
+      <w:numFmt w:val="upperLetter"/>
+      <w:lvlText w:val="%1."/>
+      <w:lvlJc w:val="left"/>
+      <w:pPr>
+        <w:ind w:left="1080" w:hanging="360"/>
+      </w:pPr>
+      <w:rPr>
+        <w:rFonts w:hint="default"/>
+      </w:rPr>
+    </w:lvl>
+    <w:lvl w:ilvl="1" w:tplc="04090019" w:tentative="1">
+      <w:start w:val="1"/>
+      <w:numFmt w:val="lowerLetter"/>
+      <w:lvlText w:val="%2."/>
+      <w:lvlJc w:val="left"/>
+      <w:pPr>
+        <w:ind w:left="1800" w:hanging="360"/>
+      </w:pPr>
+    </w:lvl>
+    <w:lvl w:ilvl="2" w:tplc="0409001B" w:tentative="1">
+      <w:start w:val="1"/>
+      <w:numFmt w:val="lowerRoman"/>
+      <w:lvlText w:val="%3."/>
+      <w:lvlJc w:val="right"/>
+      <w:pPr>
+        <w:ind w:left="2520" w:hanging="180"/>
+      </w:pPr>
+    </w:lvl>
+    <w:lvl w:ilvl="3" w:tplc="0409000F" w:tentative="1">
+      <w:start w:val="1"/>
+      <w:numFmt w:val="decimal"/>
+      <w:lvlText w:val="%4."/>
+      <w:lvlJc w:val="left"/>
+      <w:pPr>
+        <w:ind w:left="3240" w:hanging="360"/>
+      </w:pPr>
+    </w:lvl>
+    <w:lvl w:ilvl="4" w:tplc="04090019" w:tentative="1">
+      <w:start w:val="1"/>
+      <w:numFmt w:val="lowerLetter"/>
+      <w:lvlText w:val="%5."/>
+      <w:lvlJc w:val="left"/>
+      <w:pPr>
+        <w:ind w:left="3960" w:hanging="360"/>
+      </w:pPr>
+    </w:lvl>
+    <w:lvl w:ilvl="5" w:tplc="0409001B" w:tentative="1">
+      <w:start w:val="1"/>
+      <w:numFmt w:val="lowerRoman"/>
+      <w:lvlText w:val="%6."/>
+      <w:lvlJc w:val="right"/>
+      <w:pPr>
+        <w:ind w:left="4680" w:hanging="180"/>
+      </w:pPr>
+    </w:lvl>
+    <w:lvl w:ilvl="6" w:tplc="0409000F" w:tentative="1">
+      <w:start w:val="1"/>
+      <w:numFmt w:val="decimal"/>
+      <w:lvlText w:val="%7."/>
+      <w:lvlJc w:val="left"/>
+      <w:pPr>
+        <w:ind w:left="5400" w:hanging="360"/>
+      </w:pPr>
+    </w:lvl>
+    <w:lvl w:ilvl="7" w:tplc="04090019" w:tentative="1">
+      <w:start w:val="1"/>
+      <w:numFmt w:val="lowerLetter"/>
+      <w:lvlText w:val="%8."/>
+      <w:lvlJc w:val="left"/>
+      <w:pPr>
+        <w:ind w:left="6120" w:hanging="360"/>
+      </w:pPr>
+    </w:lvl>
+    <w:lvl w:ilvl="8" w:tplc="0409001B" w:tentative="1">
+      <w:start w:val="1"/>
+      <w:numFmt w:val="lowerRoman"/>
+      <w:lvlText w:val="%9."/>
+      <w:lvlJc w:val="right"/>
+      <w:pPr>
+        <w:ind w:left="6840" w:hanging="180"/>
+      </w:pPr>
+    </w:lvl>
+  </w:abstractNum>
+  <w:abstractNum w:abstractNumId="1" w15:restartNumberingAfterBreak="0">
     <w:nsid w:val="3B377108"/>
     <w:multiLevelType w:val="hybridMultilevel"/>
     <w:tmpl w:val="7128B006"/>
@@ -1053,7 +1366,7 @@
       </w:pPr>
     </w:lvl>
   </w:abstractNum>
-  <w:abstractNum w:abstractNumId="1" w15:restartNumberingAfterBreak="0">
+  <w:abstractNum w:abstractNumId="2" w15:restartNumberingAfterBreak="0">
     <w:nsid w:val="46211193"/>
     <w:multiLevelType w:val="hybridMultilevel"/>
     <w:tmpl w:val="04A485D6"/>
@@ -1142,7 +1455,96 @@
       </w:pPr>
     </w:lvl>
   </w:abstractNum>
-  <w:abstractNum w:abstractNumId="2" w15:restartNumberingAfterBreak="0">
+  <w:abstractNum w:abstractNumId="3" w15:restartNumberingAfterBreak="0">
+    <w:nsid w:val="675C06EF"/>
+    <w:multiLevelType w:val="hybridMultilevel"/>
+    <w:tmpl w:val="4F0A8C6E"/>
+    <w:lvl w:ilvl="0" w:tplc="0409000F">
+      <w:start w:val="1"/>
+      <w:numFmt w:val="decimal"/>
+      <w:lvlText w:val="%1."/>
+      <w:lvlJc w:val="left"/>
+      <w:pPr>
+        <w:ind w:left="720" w:hanging="360"/>
+      </w:pPr>
+      <w:rPr>
+        <w:rFonts w:hint="default"/>
+      </w:rPr>
+    </w:lvl>
+    <w:lvl w:ilvl="1" w:tplc="04090019" w:tentative="1">
+      <w:start w:val="1"/>
+      <w:numFmt w:val="lowerLetter"/>
+      <w:lvlText w:val="%2."/>
+      <w:lvlJc w:val="left"/>
+      <w:pPr>
+        <w:ind w:left="1440" w:hanging="360"/>
+      </w:pPr>
+    </w:lvl>
+    <w:lvl w:ilvl="2" w:tplc="0409001B" w:tentative="1">
+      <w:start w:val="1"/>
+      <w:numFmt w:val="lowerRoman"/>
+      <w:lvlText w:val="%3."/>
+      <w:lvlJc w:val="right"/>
+      <w:pPr>
+        <w:ind w:left="2160" w:hanging="180"/>
+      </w:pPr>
+    </w:lvl>
+    <w:lvl w:ilvl="3" w:tplc="0409000F" w:tentative="1">
+      <w:start w:val="1"/>
+      <w:numFmt w:val="decimal"/>
+      <w:lvlText w:val="%4."/>
+      <w:lvlJc w:val="left"/>
+      <w:pPr>
+        <w:ind w:left="2880" w:hanging="360"/>
+      </w:pPr>
+    </w:lvl>
+    <w:lvl w:ilvl="4" w:tplc="04090019" w:tentative="1">
+      <w:start w:val="1"/>
+      <w:numFmt w:val="lowerLetter"/>
+      <w:lvlText w:val="%5."/>
+      <w:lvlJc w:val="left"/>
+      <w:pPr>
+        <w:ind w:left="3600" w:hanging="360"/>
+      </w:pPr>
+    </w:lvl>
+    <w:lvl w:ilvl="5" w:tplc="0409001B" w:tentative="1">
+      <w:start w:val="1"/>
+      <w:numFmt w:val="lowerRoman"/>
+      <w:lvlText w:val="%6."/>
+      <w:lvlJc w:val="right"/>
+      <w:pPr>
+        <w:ind w:left="4320" w:hanging="180"/>
+      </w:pPr>
+    </w:lvl>
+    <w:lvl w:ilvl="6" w:tplc="0409000F" w:tentative="1">
+      <w:start w:val="1"/>
+      <w:numFmt w:val="decimal"/>
+      <w:lvlText w:val="%7."/>
+      <w:lvlJc w:val="left"/>
+      <w:pPr>
+        <w:ind w:left="5040" w:hanging="360"/>
+      </w:pPr>
+    </w:lvl>
+    <w:lvl w:ilvl="7" w:tplc="04090019" w:tentative="1">
+      <w:start w:val="1"/>
+      <w:numFmt w:val="lowerLetter"/>
+      <w:lvlText w:val="%8."/>
+      <w:lvlJc w:val="left"/>
+      <w:pPr>
+        <w:ind w:left="5760" w:hanging="360"/>
+      </w:pPr>
+    </w:lvl>
+    <w:lvl w:ilvl="8" w:tplc="0409001B" w:tentative="1">
+      <w:start w:val="1"/>
+      <w:numFmt w:val="lowerRoman"/>
+      <w:lvlText w:val="%9."/>
+      <w:lvlJc w:val="right"/>
+      <w:pPr>
+        <w:ind w:left="6480" w:hanging="180"/>
+      </w:pPr>
+    </w:lvl>
+  </w:abstractNum>
+  <w:abstractNum w:abstractNumId="4" w15:restartNumberingAfterBreak="0">
     <w:nsid w:val="6BB0010F"/>
     <w:multiLevelType w:val="hybridMultilevel"/>
     <w:tmpl w:val="560EE0D2"/>
@@ -1231,20 +1633,210 @@
       </w:pPr>
     </w:lvl>
   </w:abstractNum>
+  <w:abstractNum w:abstractNumId="5" w15:restartNumberingAfterBreak="0">
+    <w:nsid w:val="71C30CEE"/>
+    <w:multiLevelType w:val="hybridMultilevel"/>
+    <w:tmpl w:val="11509A10"/>
+    <w:lvl w:ilvl="0" w:tplc="0409000F">
+      <w:start w:val="1"/>
+      <w:numFmt w:val="decimal"/>
+      <w:lvlText w:val="%1."/>
+      <w:lvlJc w:val="left"/>
+      <w:pPr>
+        <w:ind w:left="720" w:hanging="360"/>
+      </w:pPr>
+      <w:rPr>
+        <w:rFonts w:hint="default"/>
+      </w:rPr>
+    </w:lvl>
+    <w:lvl w:ilvl="1" w:tplc="04090019" w:tentative="1">
+      <w:start w:val="1"/>
+      <w:numFmt w:val="lowerLetter"/>
+      <w:lvlText w:val="%2."/>
+      <w:lvlJc w:val="left"/>
+      <w:pPr>
+        <w:ind w:left="1440" w:hanging="360"/>
+      </w:pPr>
+    </w:lvl>
+    <w:lvl w:ilvl="2" w:tplc="0409001B" w:tentative="1">
+      <w:start w:val="1"/>
+      <w:numFmt w:val="lowerRoman"/>
+      <w:lvlText w:val="%3."/>
+      <w:lvlJc w:val="right"/>
+      <w:pPr>
+        <w:ind w:left="2160" w:hanging="180"/>
+      </w:pPr>
+    </w:lvl>
+    <w:lvl w:ilvl="3" w:tplc="0409000F" w:tentative="1">
+      <w:start w:val="1"/>
+      <w:numFmt w:val="decimal"/>
+      <w:lvlText w:val="%4."/>
+      <w:lvlJc w:val="left"/>
+      <w:pPr>
+        <w:ind w:left="2880" w:hanging="360"/>
+      </w:pPr>
+    </w:lvl>
+    <w:lvl w:ilvl="4" w:tplc="04090019" w:tentative="1">
+      <w:start w:val="1"/>
+      <w:numFmt w:val="lowerLetter"/>
+      <w:lvlText w:val="%5."/>
+      <w:lvlJc w:val="left"/>
+      <w:pPr>
+        <w:ind w:left="3600" w:hanging="360"/>
+      </w:pPr>
+    </w:lvl>
+    <w:lvl w:ilvl="5" w:tplc="0409001B" w:tentative="1">
+      <w:start w:val="1"/>
+      <w:numFmt w:val="lowerRoman"/>
+      <w:lvlText w:val="%6."/>
+      <w:lvlJc w:val="right"/>
+      <w:pPr>
+        <w:ind w:left="4320" w:hanging="180"/>
+      </w:pPr>
+    </w:lvl>
+    <w:lvl w:ilvl="6" w:tplc="0409000F" w:tentative="1">
+      <w:start w:val="1"/>
+      <w:numFmt w:val="decimal"/>
+      <w:lvlText w:val="%7."/>
+      <w:lvlJc w:val="left"/>
+      <w:pPr>
+        <w:ind w:left="5040" w:hanging="360"/>
+      </w:pPr>
+    </w:lvl>
+    <w:lvl w:ilvl="7" w:tplc="04090019" w:tentative="1">
+      <w:start w:val="1"/>
+      <w:numFmt w:val="lowerLetter"/>
+      <w:lvlText w:val="%8."/>
+      <w:lvlJc w:val="left"/>
+      <w:pPr>
+        <w:ind w:left="5760" w:hanging="360"/>
+      </w:pPr>
+    </w:lvl>
+    <w:lvl w:ilvl="8" w:tplc="0409001B" w:tentative="1">
+      <w:start w:val="1"/>
+      <w:numFmt w:val="lowerRoman"/>
+      <w:lvlText w:val="%9."/>
+      <w:lvlJc w:val="right"/>
+      <w:pPr>
+        <w:ind w:left="6480" w:hanging="180"/>
+      </w:pPr>
+    </w:lvl>
+  </w:abstractNum>
+  <w:abstractNum w:abstractNumId="6" w15:restartNumberingAfterBreak="0">
+    <w:nsid w:val="79EC19AB"/>
+    <w:multiLevelType w:val="hybridMultilevel"/>
+    <w:tmpl w:val="FF761C64"/>
+    <w:lvl w:ilvl="0" w:tplc="04090015">
+      <w:start w:val="1"/>
+      <w:numFmt w:val="upperLetter"/>
+      <w:lvlText w:val="%1."/>
+      <w:lvlJc w:val="left"/>
+      <w:pPr>
+        <w:ind w:left="720" w:hanging="360"/>
+      </w:pPr>
+      <w:rPr>
+        <w:rFonts w:hint="default"/>
+      </w:rPr>
+    </w:lvl>
+    <w:lvl w:ilvl="1" w:tplc="04090019" w:tentative="1">
+      <w:start w:val="1"/>
+      <w:numFmt w:val="lowerLetter"/>
+      <w:lvlText w:val="%2."/>
+      <w:lvlJc w:val="left"/>
+      <w:pPr>
+        <w:ind w:left="1440" w:hanging="360"/>
+      </w:pPr>
+    </w:lvl>
+    <w:lvl w:ilvl="2" w:tplc="0409001B" w:tentative="1">
+      <w:start w:val="1"/>
+      <w:numFmt w:val="lowerRoman"/>
+      <w:lvlText w:val="%3."/>
+      <w:lvlJc w:val="right"/>
+      <w:pPr>
+        <w:ind w:left="2160" w:hanging="180"/>
+      </w:pPr>
+    </w:lvl>
+    <w:lvl w:ilvl="3" w:tplc="0409000F" w:tentative="1">
+      <w:start w:val="1"/>
+      <w:numFmt w:val="decimal"/>
+      <w:lvlText w:val="%4."/>
+      <w:lvlJc w:val="left"/>
+      <w:pPr>
+        <w:ind w:left="2880" w:hanging="360"/>
+      </w:pPr>
+    </w:lvl>
+    <w:lvl w:ilvl="4" w:tplc="04090019" w:tentative="1">
+      <w:start w:val="1"/>
+      <w:numFmt w:val="lowerLetter"/>
+      <w:lvlText w:val="%5."/>
+      <w:lvlJc w:val="left"/>
+      <w:pPr>
+        <w:ind w:left="3600" w:hanging="360"/>
+      </w:pPr>
+    </w:lvl>
+    <w:lvl w:ilvl="5" w:tplc="0409001B" w:tentative="1">
+      <w:start w:val="1"/>
+      <w:numFmt w:val="lowerRoman"/>
+      <w:lvlText w:val="%6."/>
+      <w:lvlJc w:val="right"/>
+      <w:pPr>
+        <w:ind w:left="4320" w:hanging="180"/>
+      </w:pPr>
+    </w:lvl>
+    <w:lvl w:ilvl="6" w:tplc="0409000F" w:tentative="1">
+      <w:start w:val="1"/>
+      <w:numFmt w:val="decimal"/>
+      <w:lvlText w:val="%7."/>
+      <w:lvlJc w:val="left"/>
+      <w:pPr>
+        <w:ind w:left="5040" w:hanging="360"/>
+      </w:pPr>
+    </w:lvl>
+    <w:lvl w:ilvl="7" w:tplc="04090019" w:tentative="1">
+      <w:start w:val="1"/>
+      <w:numFmt w:val="lowerLetter"/>
+      <w:lvlText w:val="%8."/>
+      <w:lvlJc w:val="left"/>
+      <w:pPr>
+        <w:ind w:left="5760" w:hanging="360"/>
+      </w:pPr>
+    </w:lvl>
+    <w:lvl w:ilvl="8" w:tplc="0409001B" w:tentative="1">
+      <w:start w:val="1"/>
+      <w:numFmt w:val="lowerRoman"/>
+      <w:lvlText w:val="%9."/>
+      <w:lvlJc w:val="right"/>
+      <w:pPr>
+        <w:ind w:left="6480" w:hanging="180"/>
+      </w:pPr>
+    </w:lvl>
+  </w:abstractNum>
   <w:num w:numId="1">
-    <w:abstractNumId w:val="0"/>
+    <w:abstractNumId w:val="1"/>
   </w:num>
   <w:num w:numId="2">
+    <w:abstractNumId w:val="4"/>
+  </w:num>
+  <w:num w:numId="3">
     <w:abstractNumId w:val="2"/>
   </w:num>
-  <w:num w:numId="3">
-    <w:abstractNumId w:val="1"/>
+  <w:num w:numId="4">
+    <w:abstractNumId w:val="5"/>
+  </w:num>
+  <w:num w:numId="5">
+    <w:abstractNumId w:val="6"/>
+  </w:num>
+  <w:num w:numId="6">
+    <w:abstractNumId w:val="3"/>
+  </w:num>
+  <w:num w:numId="7">
+    <w:abstractNumId w:val="0"/>
   </w:num>
 </w:numbering>
 </file>
 
 <file path=word/styles.xml><?xml version="1.0" encoding="utf-8"?>
-<w:styles xmlns:mc="http://schemas.openxmlformats.org/markup-compatibility/2006" xmlns:r="http://schemas.openxmlformats.org/officeDocument/2006/relationships" xmlns:w="http://schemas.openxmlformats.org/wordprocessingml/2006/main" xmlns:w14="http://schemas.microsoft.com/office/word/2010/wordml" xmlns:w15="http://schemas.microsoft.com/office/word/2012/wordml" xmlns:w16cid="http://schemas.microsoft.com/office/word/2016/wordml/cid" xmlns:w16se="http://schemas.microsoft.com/office/word/2015/wordml/symex" mc:Ignorable="w14 w15 w16se w16cid">
+<w:styles xmlns:mc="http://schemas.openxmlformats.org/markup-compatibility/2006" xmlns:r="http://schemas.openxmlformats.org/officeDocument/2006/relationships" xmlns:w="http://schemas.openxmlformats.org/wordprocessingml/2006/main" xmlns:w14="http://schemas.microsoft.com/office/word/2010/wordml" xmlns:w15="http://schemas.microsoft.com/office/word/2012/wordml" mc:Ignorable="w14 w15">
   <w:docDefaults>
     <w:rPrDefault>
       <w:rPr>
@@ -1260,7 +1852,7 @@
       </w:pPr>
     </w:pPrDefault>
   </w:docDefaults>
-  <w:latentStyles w:defLockedState="0" w:defUIPriority="99" w:defSemiHidden="0" w:defUnhideWhenUsed="0" w:defQFormat="0" w:count="375">
+  <w:latentStyles w:defLockedState="0" w:defUIPriority="99" w:defSemiHidden="0" w:defUnhideWhenUsed="0" w:defQFormat="0" w:count="371">
     <w:lsdException w:name="Normal" w:uiPriority="0" w:qFormat="1"/>
     <w:lsdException w:name="heading 1" w:uiPriority="9" w:qFormat="1"/>
     <w:lsdException w:name="heading 2" w:semiHidden="1" w:uiPriority="9" w:unhideWhenUsed="1" w:qFormat="1"/>
@@ -1632,14 +2224,53 @@
     <w:lsdException w:name="List Table 5 Dark Accent 6" w:uiPriority="50"/>
     <w:lsdException w:name="List Table 6 Colorful Accent 6" w:uiPriority="51"/>
     <w:lsdException w:name="List Table 7 Colorful Accent 6" w:uiPriority="52"/>
-    <w:lsdException w:name="Mention" w:semiHidden="1" w:unhideWhenUsed="1"/>
-    <w:lsdException w:name="Smart Hyperlink" w:semiHidden="1" w:unhideWhenUsed="1"/>
-    <w:lsdException w:name="Hashtag" w:semiHidden="1" w:unhideWhenUsed="1"/>
-    <w:lsdException w:name="Unresolved Mention" w:semiHidden="1" w:unhideWhenUsed="1"/>
   </w:latentStyles>
   <w:style w:type="paragraph" w:default="1" w:styleId="Normal">
     <w:name w:val="Normal"/>
     <w:qFormat/>
+  </w:style>
+  <w:style w:type="paragraph" w:styleId="Heading1">
+    <w:name w:val="heading 1"/>
+    <w:basedOn w:val="Normal"/>
+    <w:next w:val="Normal"/>
+    <w:link w:val="Heading1Char"/>
+    <w:uiPriority w:val="9"/>
+    <w:qFormat/>
+    <w:rsid w:val="006963EB"/>
+    <w:pPr>
+      <w:keepNext/>
+      <w:keepLines/>
+      <w:spacing w:before="240" w:after="0"/>
+      <w:outlineLvl w:val="0"/>
+    </w:pPr>
+    <w:rPr>
+      <w:rFonts w:asciiTheme="majorHAnsi" w:eastAsiaTheme="majorEastAsia" w:hAnsiTheme="majorHAnsi" w:cstheme="majorBidi"/>
+      <w:color w:val="2F5496" w:themeColor="accent1" w:themeShade="BF"/>
+      <w:sz w:val="32"/>
+      <w:szCs w:val="32"/>
+    </w:rPr>
+  </w:style>
+  <w:style w:type="paragraph" w:styleId="Heading2">
+    <w:name w:val="heading 2"/>
+    <w:basedOn w:val="Normal"/>
+    <w:next w:val="Normal"/>
+    <w:link w:val="Heading2Char"/>
+    <w:uiPriority w:val="9"/>
+    <w:unhideWhenUsed/>
+    <w:qFormat/>
+    <w:rsid w:val="006963EB"/>
+    <w:pPr>
+      <w:keepNext/>
+      <w:keepLines/>
+      <w:spacing w:before="40" w:after="0"/>
+      <w:outlineLvl w:val="1"/>
+    </w:pPr>
+    <w:rPr>
+      <w:rFonts w:asciiTheme="majorHAnsi" w:eastAsiaTheme="majorEastAsia" w:hAnsiTheme="majorHAnsi" w:cstheme="majorBidi"/>
+      <w:color w:val="2F5496" w:themeColor="accent1" w:themeShade="BF"/>
+      <w:sz w:val="26"/>
+      <w:szCs w:val="26"/>
+    </w:rPr>
   </w:style>
   <w:style w:type="paragraph" w:styleId="Heading3">
     <w:name w:val="heading 3"/>
@@ -1735,6 +2366,32 @@
       <w:ind w:left="720"/>
       <w:contextualSpacing/>
     </w:pPr>
+  </w:style>
+  <w:style w:type="character" w:customStyle="1" w:styleId="Heading2Char">
+    <w:name w:val="Heading 2 Char"/>
+    <w:basedOn w:val="DefaultParagraphFont"/>
+    <w:link w:val="Heading2"/>
+    <w:uiPriority w:val="9"/>
+    <w:rsid w:val="006963EB"/>
+    <w:rPr>
+      <w:rFonts w:asciiTheme="majorHAnsi" w:eastAsiaTheme="majorEastAsia" w:hAnsiTheme="majorHAnsi" w:cstheme="majorBidi"/>
+      <w:color w:val="2F5496" w:themeColor="accent1" w:themeShade="BF"/>
+      <w:sz w:val="26"/>
+      <w:szCs w:val="26"/>
+    </w:rPr>
+  </w:style>
+  <w:style w:type="character" w:customStyle="1" w:styleId="Heading1Char">
+    <w:name w:val="Heading 1 Char"/>
+    <w:basedOn w:val="DefaultParagraphFont"/>
+    <w:link w:val="Heading1"/>
+    <w:uiPriority w:val="9"/>
+    <w:rsid w:val="006963EB"/>
+    <w:rPr>
+      <w:rFonts w:asciiTheme="majorHAnsi" w:eastAsiaTheme="majorEastAsia" w:hAnsiTheme="majorHAnsi" w:cstheme="majorBidi"/>
+      <w:color w:val="2F5496" w:themeColor="accent1" w:themeShade="BF"/>
+      <w:sz w:val="32"/>
+      <w:szCs w:val="32"/>
+    </w:rPr>
   </w:style>
 </w:styles>
 </file>

</xml_diff>